<commit_message>
Update on Side Bar and Header Design
</commit_message>
<xml_diff>
--- a/List of Things to do.docx
+++ b/List of Things to do.docx
@@ -263,14 +263,25 @@
           <w:szCs w:val="30"/>
         </w:rPr>
       </w:pPr>
-      <w:r>
-        <w:rPr>
-          <w:b/>
-          <w:bCs/>
-          <w:sz w:val="30"/>
-          <w:szCs w:val="30"/>
-        </w:rPr>
-        <w:t>Get_customer_details Page</w:t>
+      <w:proofErr w:type="spellStart"/>
+      <w:r>
+        <w:rPr>
+          <w:b/>
+          <w:bCs/>
+          <w:sz w:val="30"/>
+          <w:szCs w:val="30"/>
+        </w:rPr>
+        <w:t>Get_customer_details</w:t>
+      </w:r>
+      <w:proofErr w:type="spellEnd"/>
+      <w:r>
+        <w:rPr>
+          <w:b/>
+          <w:bCs/>
+          <w:sz w:val="30"/>
+          <w:szCs w:val="30"/>
+        </w:rPr>
+        <w:t xml:space="preserve"> Page</w:t>
       </w:r>
       <w:r>
         <w:rPr>
@@ -377,7 +388,27 @@
           <w:sz w:val="30"/>
           <w:szCs w:val="30"/>
         </w:rPr>
-        <w:t>What if the you scanned for the DVD already then the customer decides that they don’t want to rent that anymore but he inventory_availability column in the Inventory Table has already reflected the decrease in the inventory?</w:t>
+        <w:t xml:space="preserve">What if the you scanned for the DVD already then the customer decides that they don’t want to rent that anymore but he </w:t>
+      </w:r>
+      <w:proofErr w:type="spellStart"/>
+      <w:r>
+        <w:rPr>
+          <w:b/>
+          <w:bCs/>
+          <w:sz w:val="30"/>
+          <w:szCs w:val="30"/>
+        </w:rPr>
+        <w:t>inventory_availability</w:t>
+      </w:r>
+      <w:proofErr w:type="spellEnd"/>
+      <w:r>
+        <w:rPr>
+          <w:b/>
+          <w:bCs/>
+          <w:sz w:val="30"/>
+          <w:szCs w:val="30"/>
+        </w:rPr>
+        <w:t xml:space="preserve"> column in the Inventory Table has already reflected the decrease in the inventory?</w:t>
       </w:r>
       <w:r>
         <w:rPr>
@@ -388,6 +419,384 @@
         </w:rPr>
         <w:t xml:space="preserve"> </w:t>
       </w:r>
+    </w:p>
+    <w:p>
+      <w:pPr>
+        <w:rPr>
+          <w:b/>
+          <w:bCs/>
+          <w:sz w:val="30"/>
+          <w:szCs w:val="30"/>
+        </w:rPr>
+      </w:pPr>
+    </w:p>
+    <w:p>
+      <w:pPr>
+        <w:rPr>
+          <w:b/>
+          <w:bCs/>
+          <w:sz w:val="30"/>
+          <w:szCs w:val="30"/>
+        </w:rPr>
+      </w:pPr>
+      <w:r>
+        <w:rPr>
+          <w:b/>
+          <w:bCs/>
+          <w:sz w:val="30"/>
+          <w:szCs w:val="30"/>
+        </w:rPr>
+        <w:lastRenderedPageBreak/>
+        <w:t>Renting Process:</w:t>
+      </w:r>
+    </w:p>
+    <w:p>
+      <w:pPr>
+        <w:pStyle w:val="ListParagraph"/>
+        <w:numPr>
+          <w:ilvl w:val="0"/>
+          <w:numId w:val="1"/>
+        </w:numPr>
+        <w:rPr>
+          <w:b/>
+          <w:bCs/>
+          <w:sz w:val="30"/>
+          <w:szCs w:val="30"/>
+        </w:rPr>
+      </w:pPr>
+      <w:r>
+        <w:rPr>
+          <w:b/>
+          <w:bCs/>
+          <w:sz w:val="30"/>
+          <w:szCs w:val="30"/>
+        </w:rPr>
+        <w:t>Update the Inventory Availability and see if I need to update the inventory availability status to Unavailable (if all are rented out) n</w:t>
+      </w:r>
+    </w:p>
+    <w:p>
+      <w:pPr>
+        <w:rPr>
+          <w:b/>
+          <w:bCs/>
+          <w:sz w:val="30"/>
+          <w:szCs w:val="30"/>
+        </w:rPr>
+      </w:pPr>
+    </w:p>
+    <w:p>
+      <w:pPr>
+        <w:rPr>
+          <w:b/>
+          <w:bCs/>
+          <w:sz w:val="30"/>
+          <w:szCs w:val="30"/>
+        </w:rPr>
+      </w:pPr>
+      <w:r>
+        <w:rPr>
+          <w:b/>
+          <w:bCs/>
+          <w:sz w:val="30"/>
+          <w:szCs w:val="30"/>
+        </w:rPr>
+        <w:t>Returning Process:</w:t>
+      </w:r>
+      <w:r>
+        <w:rPr>
+          <w:b/>
+          <w:bCs/>
+          <w:sz w:val="30"/>
+          <w:szCs w:val="30"/>
+        </w:rPr>
+        <w:t xml:space="preserve"> </w:t>
+      </w:r>
+      <w:r>
+        <w:rPr>
+          <w:b/>
+          <w:bCs/>
+          <w:sz w:val="30"/>
+          <w:szCs w:val="30"/>
+          <w:highlight w:val="red"/>
+        </w:rPr>
+        <w:t>(REQUIRE FINAL TESTING)</w:t>
+      </w:r>
+    </w:p>
+    <w:p>
+      <w:pPr>
+        <w:pStyle w:val="ListParagraph"/>
+        <w:numPr>
+          <w:ilvl w:val="0"/>
+          <w:numId w:val="1"/>
+        </w:numPr>
+        <w:rPr>
+          <w:b/>
+          <w:bCs/>
+          <w:sz w:val="30"/>
+          <w:szCs w:val="30"/>
+          <w:highlight w:val="green"/>
+        </w:rPr>
+      </w:pPr>
+      <w:r>
+        <w:rPr>
+          <w:b/>
+          <w:bCs/>
+          <w:sz w:val="30"/>
+          <w:szCs w:val="30"/>
+          <w:highlight w:val="green"/>
+        </w:rPr>
+        <w:t xml:space="preserve">Add a new column called Actual Return Date (to reflect if the customer has return the DVD on time) </w:t>
+      </w:r>
+    </w:p>
+    <w:p>
+      <w:pPr>
+        <w:pStyle w:val="ListParagraph"/>
+        <w:numPr>
+          <w:ilvl w:val="0"/>
+          <w:numId w:val="1"/>
+        </w:numPr>
+        <w:rPr>
+          <w:b/>
+          <w:bCs/>
+          <w:sz w:val="30"/>
+          <w:szCs w:val="30"/>
+          <w:highlight w:val="green"/>
+        </w:rPr>
+      </w:pPr>
+      <w:r>
+        <w:rPr>
+          <w:b/>
+          <w:bCs/>
+          <w:sz w:val="30"/>
+          <w:szCs w:val="30"/>
+          <w:highlight w:val="green"/>
+        </w:rPr>
+        <w:t>Update the Inventory Availability and see if I need to update the inventory availability status to available (if there are DVDs that have been restocked (AKA returned))</w:t>
+      </w:r>
+    </w:p>
+    <w:p>
+      <w:pPr>
+        <w:pStyle w:val="ListParagraph"/>
+        <w:numPr>
+          <w:ilvl w:val="0"/>
+          <w:numId w:val="1"/>
+        </w:numPr>
+        <w:rPr>
+          <w:b/>
+          <w:bCs/>
+          <w:sz w:val="30"/>
+          <w:szCs w:val="30"/>
+        </w:rPr>
+      </w:pPr>
+    </w:p>
+    <w:p>
+      <w:pPr>
+        <w:rPr>
+          <w:b/>
+          <w:bCs/>
+          <w:sz w:val="30"/>
+          <w:szCs w:val="30"/>
+        </w:rPr>
+      </w:pPr>
+    </w:p>
+    <w:p>
+      <w:pPr>
+        <w:rPr>
+          <w:b/>
+          <w:bCs/>
+          <w:sz w:val="30"/>
+          <w:szCs w:val="30"/>
+        </w:rPr>
+      </w:pPr>
+    </w:p>
+    <w:p>
+      <w:pPr>
+        <w:rPr>
+          <w:b/>
+          <w:bCs/>
+          <w:sz w:val="30"/>
+          <w:szCs w:val="30"/>
+        </w:rPr>
+      </w:pPr>
+      <w:r>
+        <w:rPr>
+          <w:b/>
+          <w:bCs/>
+          <w:sz w:val="30"/>
+          <w:szCs w:val="30"/>
+        </w:rPr>
+        <w:t>UI DESIGN STUFF:</w:t>
+      </w:r>
+    </w:p>
+    <w:p>
+      <w:pPr>
+        <w:rPr>
+          <w:b/>
+          <w:bCs/>
+          <w:sz w:val="30"/>
+          <w:szCs w:val="30"/>
+        </w:rPr>
+      </w:pPr>
+    </w:p>
+    <w:p>
+      <w:pPr>
+        <w:rPr>
+          <w:b/>
+          <w:bCs/>
+          <w:sz w:val="30"/>
+          <w:szCs w:val="30"/>
+        </w:rPr>
+      </w:pPr>
+    </w:p>
+    <w:p>
+      <w:pPr>
+        <w:rPr>
+          <w:b/>
+          <w:bCs/>
+          <w:sz w:val="30"/>
+          <w:szCs w:val="30"/>
+        </w:rPr>
+      </w:pPr>
+    </w:p>
+    <w:p>
+      <w:pPr>
+        <w:rPr>
+          <w:b/>
+          <w:bCs/>
+          <w:sz w:val="30"/>
+          <w:szCs w:val="30"/>
+        </w:rPr>
+      </w:pPr>
+      <w:r>
+        <w:rPr>
+          <w:b/>
+          <w:bCs/>
+          <w:sz w:val="30"/>
+          <w:szCs w:val="30"/>
+        </w:rPr>
+        <w:t>Things to research on:</w:t>
+      </w:r>
+    </w:p>
+    <w:p>
+      <w:pPr>
+        <w:pStyle w:val="ListParagraph"/>
+        <w:numPr>
+          <w:ilvl w:val="0"/>
+          <w:numId w:val="1"/>
+        </w:numPr>
+        <w:rPr>
+          <w:b/>
+          <w:bCs/>
+          <w:sz w:val="30"/>
+          <w:szCs w:val="30"/>
+        </w:rPr>
+      </w:pPr>
+      <w:r>
+        <w:rPr>
+          <w:b/>
+          <w:bCs/>
+          <w:sz w:val="30"/>
+          <w:szCs w:val="30"/>
+        </w:rPr>
+        <w:t xml:space="preserve">How to actually make the </w:t>
+      </w:r>
+      <w:r>
+        <w:rPr>
+          <w:b/>
+          <w:bCs/>
+          <w:sz w:val="30"/>
+          <w:szCs w:val="30"/>
+        </w:rPr>
+        <w:t>web application work (so I don’t have to open VS CODE to run it manually so that it pops up on the web)</w:t>
+      </w:r>
+    </w:p>
+    <w:p>
+      <w:pPr>
+        <w:pStyle w:val="ListParagraph"/>
+        <w:numPr>
+          <w:ilvl w:val="0"/>
+          <w:numId w:val="1"/>
+        </w:numPr>
+        <w:rPr>
+          <w:b/>
+          <w:bCs/>
+          <w:sz w:val="30"/>
+          <w:szCs w:val="30"/>
+        </w:rPr>
+      </w:pPr>
+      <w:r>
+        <w:rPr>
+          <w:b/>
+          <w:bCs/>
+          <w:sz w:val="30"/>
+          <w:szCs w:val="30"/>
+        </w:rPr>
+        <w:t xml:space="preserve">Or is there a way I can run the Interface locally but without manually VS code </w:t>
+      </w:r>
+      <w:proofErr w:type="spellStart"/>
+      <w:r>
+        <w:rPr>
+          <w:b/>
+          <w:bCs/>
+          <w:sz w:val="30"/>
+          <w:szCs w:val="30"/>
+        </w:rPr>
+        <w:t>everytime</w:t>
+      </w:r>
+      <w:proofErr w:type="spellEnd"/>
+      <w:r>
+        <w:rPr>
+          <w:b/>
+          <w:bCs/>
+          <w:sz w:val="30"/>
+          <w:szCs w:val="30"/>
+        </w:rPr>
+        <w:t>? What are the options available?</w:t>
+      </w:r>
+    </w:p>
+    <w:p>
+      <w:pPr>
+        <w:pStyle w:val="ListParagraph"/>
+        <w:numPr>
+          <w:ilvl w:val="0"/>
+          <w:numId w:val="1"/>
+        </w:numPr>
+        <w:rPr>
+          <w:b/>
+          <w:bCs/>
+          <w:sz w:val="30"/>
+          <w:szCs w:val="30"/>
+        </w:rPr>
+      </w:pPr>
+      <w:r>
+        <w:rPr>
+          <w:b/>
+          <w:bCs/>
+          <w:sz w:val="30"/>
+          <w:szCs w:val="30"/>
+        </w:rPr>
+        <w:t>How to make it real time updates?</w:t>
+      </w:r>
+    </w:p>
+    <w:p>
+      <w:pPr>
+        <w:rPr>
+          <w:b/>
+          <w:bCs/>
+          <w:sz w:val="30"/>
+          <w:szCs w:val="30"/>
+        </w:rPr>
+      </w:pPr>
+    </w:p>
+    <w:p>
+      <w:pPr>
+        <w:rPr>
+          <w:b/>
+          <w:bCs/>
+          <w:sz w:val="30"/>
+          <w:szCs w:val="30"/>
+        </w:rPr>
+      </w:pPr>
     </w:p>
     <w:sectPr>
       <w:pgSz w:w="11906" w:h="16838"/>

</xml_diff>